<commit_message>
Cahier des charges du fil rouge
Ajout d'information concernant le descriptif de chaque page. Ajout d'une
image montrant l'arborescence du site. Deuxième jet.
</commit_message>
<xml_diff>
--- a/Cachier des charges.docx
+++ b/Cachier des charges.docx
@@ -1632,40 +1632,1782 @@
     </w:p>
     <w:p>
       <w:pPr>
-        <w:pStyle w:val="Sansinterligne"/>
-        <w:rPr>
-          <w:rFonts w:ascii="Times New Roman" w:hAnsi="Times New Roman" w:cs="Times New Roman"/>
-          <w:sz w:val="24"/>
-          <w:szCs w:val="24"/>
-        </w:rPr>
-      </w:pPr>
-      <w:r>
-        <w:rPr>
-          <w:rFonts w:ascii="Times New Roman" w:hAnsi="Times New Roman" w:cs="Times New Roman"/>
-          <w:sz w:val="24"/>
-          <w:szCs w:val="24"/>
-        </w:rPr>
-        <w:t>L’entête de chaque page devra contenir une photo en background</w:t>
-      </w:r>
-      <w:r>
-        <w:rPr>
-          <w:rFonts w:ascii="Times New Roman" w:hAnsi="Times New Roman" w:cs="Times New Roman"/>
-          <w:sz w:val="24"/>
-          <w:szCs w:val="24"/>
-        </w:rPr>
-        <w:t xml:space="preserve"> en haut de page</w:t>
-      </w:r>
-      <w:r>
-        <w:rPr>
-          <w:rFonts w:ascii="Times New Roman" w:hAnsi="Times New Roman" w:cs="Times New Roman"/>
-          <w:sz w:val="24"/>
-          <w:szCs w:val="24"/>
-        </w:rPr>
-        <w:t xml:space="preserve">, les coordonnées de la société en haut de l’entête, le logo de la société sur la gauche en dessous des coordonnées, ainsi qu’un onglet menu déroulant à droite du logo. </w:t>
-      </w:r>
+        <w:pStyle w:val="NormalWeb"/>
+        <w:shd w:val="clear" w:color="auto" w:fill="FFFFFF"/>
+        <w:spacing w:before="0" w:beforeAutospacing="0" w:after="240" w:afterAutospacing="0"/>
+        <w:rPr>
+          <w:color w:val="333333"/>
+        </w:rPr>
+      </w:pPr>
+      <w:r>
+        <w:rPr>
+          <w:color w:val="333333"/>
+        </w:rPr>
+        <w:t>L’entête de chaque page devra contenir une photo en background en haut de page, les coordonnées de la société en haut de l’entête à gauche et à droite les logos vers les réseaux sociaux, le logo de la société sur la gauche en dessous des coordonnées, ainsi qu’un onglet menu déroulant à droite du logo. Sur la gauche de l'onglet déroulant, un message </w:t>
+      </w:r>
+      <w:r>
+        <w:rPr>
+          <w:rStyle w:val="CodeHTML"/>
+          <w:rFonts w:ascii="Times New Roman" w:hAnsi="Times New Roman" w:cs="Times New Roman"/>
+          <w:color w:val="000000"/>
+          <w:sz w:val="24"/>
+          <w:szCs w:val="24"/>
+          <w:shd w:val="clear" w:color="auto" w:fill="F0F0F0"/>
+        </w:rPr>
+        <w:t>Vous désirez vendre votre véhicule ?</w:t>
+      </w:r>
+      <w:r>
+        <w:rPr>
+          <w:color w:val="333333"/>
+        </w:rPr>
+        <w:t> clicable. Entre les deux un logo page d'accueil pour revenir sur la page d'acceuil de n'importe quel page. A droite du menu déroulant les contacts. A droite de ce dernier, un logo Login.</w:t>
+      </w:r>
+    </w:p>
+    <w:p>
+      <w:pPr>
+        <w:pStyle w:val="NormalWeb"/>
+        <w:shd w:val="clear" w:color="auto" w:fill="FFFFFF"/>
+        <w:spacing w:before="0" w:beforeAutospacing="0" w:after="240" w:afterAutospacing="0"/>
+        <w:rPr>
+          <w:color w:val="333333"/>
+        </w:rPr>
+      </w:pPr>
+      <w:r>
+        <w:rPr>
+          <w:color w:val="333333"/>
+        </w:rPr>
+        <w:t>Sur chaque fin de pages il devra y avoir un rappel des coordonnées ainsi que les conditions général.</w:t>
+      </w:r>
+    </w:p>
+    <w:p>
+      <w:pPr>
+        <w:pStyle w:val="NormalWeb"/>
+        <w:shd w:val="clear" w:color="auto" w:fill="FFFFFF"/>
+        <w:spacing w:before="0" w:beforeAutospacing="0" w:after="240" w:afterAutospacing="0"/>
+        <w:rPr>
+          <w:color w:val="333333"/>
+        </w:rPr>
+      </w:pPr>
+    </w:p>
+    <w:p>
+      <w:pPr>
+        <w:pStyle w:val="NormalWeb"/>
+        <w:shd w:val="clear" w:color="auto" w:fill="FFFFFF"/>
+        <w:spacing w:before="0" w:beforeAutospacing="0" w:after="240" w:afterAutospacing="0"/>
+        <w:rPr>
+          <w:color w:val="333333"/>
+        </w:rPr>
+      </w:pPr>
+    </w:p>
+    <w:p>
+      <w:pPr>
+        <w:pStyle w:val="NormalWeb"/>
+        <w:shd w:val="clear" w:color="auto" w:fill="FFFFFF"/>
+        <w:spacing w:before="0" w:beforeAutospacing="0" w:after="240" w:afterAutospacing="0"/>
+        <w:rPr>
+          <w:color w:val="333333"/>
+          <w:sz w:val="48"/>
+          <w:szCs w:val="48"/>
+          <w:u w:val="single"/>
+        </w:rPr>
+      </w:pPr>
+      <w:r>
+        <w:rPr>
+          <w:color w:val="333333"/>
+          <w:sz w:val="48"/>
+          <w:szCs w:val="48"/>
+          <w:u w:val="single"/>
+        </w:rPr>
+        <w:t>L’arborescence</w:t>
+      </w:r>
+    </w:p>
+    <w:p>
+      <w:pPr>
+        <w:pStyle w:val="NormalWeb"/>
+        <w:shd w:val="clear" w:color="auto" w:fill="FFFFFF"/>
+        <w:spacing w:before="0" w:beforeAutospacing="0" w:after="240" w:afterAutospacing="0"/>
+        <w:rPr>
+          <w:color w:val="333333"/>
+          <w:sz w:val="48"/>
+          <w:szCs w:val="48"/>
+          <w:u w:val="single"/>
+        </w:rPr>
+      </w:pPr>
+      <w:r>
+        <w:rPr>
+          <w:noProof/>
+          <w:color w:val="333333"/>
+          <w:u w:val="single"/>
+        </w:rPr>
+        <w:drawing>
+          <wp:inline distT="0" distB="0" distL="0" distR="0">
+            <wp:extent cx="5760720" cy="2651760"/>
+            <wp:effectExtent l="19050" t="0" r="0" b="0"/>
+            <wp:docPr id="6" name="Image 4" descr="Arborescence.png"/>
+            <wp:cNvGraphicFramePr>
+              <a:graphicFrameLocks xmlns:a="http://schemas.openxmlformats.org/drawingml/2006/main" noChangeAspect="1"/>
+            </wp:cNvGraphicFramePr>
+            <a:graphic xmlns:a="http://schemas.openxmlformats.org/drawingml/2006/main">
+              <a:graphicData uri="http://schemas.openxmlformats.org/drawingml/2006/picture">
+                <pic:pic xmlns:pic="http://schemas.openxmlformats.org/drawingml/2006/picture">
+                  <pic:nvPicPr>
+                    <pic:cNvPr id="0" name="Arborescence.png"/>
+                    <pic:cNvPicPr/>
+                  </pic:nvPicPr>
+                  <pic:blipFill>
+                    <a:blip r:embed="rId11" cstate="print"/>
+                    <a:stretch>
+                      <a:fillRect/>
+                    </a:stretch>
+                  </pic:blipFill>
+                  <pic:spPr>
+                    <a:xfrm>
+                      <a:off x="0" y="0"/>
+                      <a:ext cx="5760720" cy="2651760"/>
+                    </a:xfrm>
+                    <a:prstGeom prst="rect">
+                      <a:avLst/>
+                    </a:prstGeom>
+                  </pic:spPr>
+                </pic:pic>
+              </a:graphicData>
+            </a:graphic>
+          </wp:inline>
+        </w:drawing>
+      </w:r>
+    </w:p>
+    <w:p>
+      <w:pPr>
+        <w:pStyle w:val="NormalWeb"/>
+        <w:shd w:val="clear" w:color="auto" w:fill="FFFFFF"/>
+        <w:spacing w:before="0" w:beforeAutospacing="0" w:after="240" w:afterAutospacing="0"/>
+        <w:rPr>
+          <w:color w:val="333333"/>
+          <w:sz w:val="48"/>
+          <w:szCs w:val="48"/>
+          <w:u w:val="single"/>
+        </w:rPr>
+      </w:pPr>
+    </w:p>
+    <w:p>
+      <w:pPr>
+        <w:pStyle w:val="NormalWeb"/>
+        <w:shd w:val="clear" w:color="auto" w:fill="FFFFFF"/>
+        <w:spacing w:before="0" w:beforeAutospacing="0" w:after="240" w:afterAutospacing="0"/>
+        <w:rPr>
+          <w:color w:val="333333"/>
+          <w:sz w:val="48"/>
+          <w:szCs w:val="48"/>
+          <w:u w:val="single"/>
+        </w:rPr>
+      </w:pPr>
+    </w:p>
+    <w:p>
+      <w:pPr>
+        <w:pStyle w:val="NormalWeb"/>
+        <w:shd w:val="clear" w:color="auto" w:fill="FFFFFF"/>
+        <w:spacing w:before="0" w:beforeAutospacing="0" w:after="240" w:afterAutospacing="0"/>
+        <w:rPr>
+          <w:color w:val="333333"/>
+          <w:sz w:val="48"/>
+          <w:szCs w:val="48"/>
+        </w:rPr>
+      </w:pPr>
+      <w:r>
+        <w:rPr>
+          <w:rStyle w:val="lev"/>
+          <w:color w:val="000000"/>
+          <w:sz w:val="48"/>
+          <w:szCs w:val="48"/>
+        </w:rPr>
+        <w:t>La page d'accueil</w:t>
+      </w:r>
+    </w:p>
+    <w:p>
+      <w:pPr>
+        <w:pStyle w:val="NormalWeb"/>
+        <w:shd w:val="clear" w:color="auto" w:fill="FFFFFF"/>
+        <w:spacing w:before="0" w:beforeAutospacing="0" w:after="240" w:afterAutospacing="0"/>
+        <w:rPr>
+          <w:color w:val="333333"/>
+        </w:rPr>
+      </w:pPr>
+      <w:r>
+        <w:rPr>
+          <w:color w:val="333333"/>
+        </w:rPr>
+        <w:t>La page d'accueil sera composé dans l'ordre :</w:t>
+      </w:r>
+      <w:r>
+        <w:rPr>
+          <w:color w:val="333333"/>
+        </w:rPr>
+        <w:br/>
+        <w:t>D'un carrousel</w:t>
+      </w:r>
+      <w:r>
+        <w:rPr>
+          <w:color w:val="333333"/>
+        </w:rPr>
+        <w:br/>
+        <w:t>De messages concernant l'entreprise.</w:t>
+      </w:r>
+      <w:r>
+        <w:rPr>
+          <w:color w:val="333333"/>
+        </w:rPr>
+        <w:br/>
+        <w:t>Des annonces de véhicules en vente</w:t>
+      </w:r>
+      <w:r>
+        <w:rPr>
+          <w:rFonts w:ascii="Helvetica" w:hAnsi="Helvetica" w:cs="Helvetica"/>
+          <w:color w:val="333333"/>
+        </w:rPr>
+        <w:br/>
+      </w:r>
+      <w:r>
+        <w:rPr>
+          <w:color w:val="333333"/>
+        </w:rPr>
+        <w:lastRenderedPageBreak/>
+        <w:t>Des avis clients</w:t>
+      </w:r>
+      <w:r>
+        <w:rPr>
+          <w:color w:val="333333"/>
+        </w:rPr>
+        <w:br/>
+        <w:t>Un plan d'accès aux bureaux de l'agence</w:t>
+      </w:r>
+    </w:p>
+    <w:p>
+      <w:pPr>
+        <w:pStyle w:val="NormalWeb"/>
+        <w:shd w:val="clear" w:color="auto" w:fill="FFFFFF"/>
+        <w:spacing w:before="0" w:beforeAutospacing="0" w:after="240" w:afterAutospacing="0"/>
+        <w:rPr>
+          <w:color w:val="333333"/>
+        </w:rPr>
+      </w:pPr>
+    </w:p>
+    <w:p>
+      <w:pPr>
+        <w:pStyle w:val="NormalWeb"/>
+        <w:shd w:val="clear" w:color="auto" w:fill="FFFFFF"/>
+        <w:spacing w:before="0" w:beforeAutospacing="0" w:after="240" w:afterAutospacing="0"/>
+        <w:rPr>
+          <w:color w:val="333333"/>
+        </w:rPr>
+      </w:pPr>
+    </w:p>
+    <w:p>
+      <w:pPr>
+        <w:pStyle w:val="NormalWeb"/>
+        <w:shd w:val="clear" w:color="auto" w:fill="FFFFFF"/>
+        <w:spacing w:before="0" w:beforeAutospacing="0" w:after="240" w:afterAutospacing="0"/>
+        <w:rPr>
+          <w:rStyle w:val="lev"/>
+          <w:b w:val="0"/>
+          <w:color w:val="000000"/>
+          <w:u w:val="single"/>
+        </w:rPr>
+      </w:pPr>
+      <w:r>
+        <w:rPr>
+          <w:rStyle w:val="lev"/>
+          <w:b w:val="0"/>
+          <w:color w:val="000000"/>
+          <w:sz w:val="48"/>
+          <w:szCs w:val="48"/>
+          <w:u w:val="single"/>
+        </w:rPr>
+        <w:t>Pop-up Se connecter</w:t>
+      </w:r>
+    </w:p>
+    <w:p>
+      <w:pPr>
+        <w:pStyle w:val="NormalWeb"/>
+        <w:shd w:val="clear" w:color="auto" w:fill="FFFFFF"/>
+        <w:spacing w:before="0" w:beforeAutospacing="0" w:after="240" w:afterAutospacing="0"/>
+        <w:rPr>
+          <w:rStyle w:val="lev"/>
+          <w:b w:val="0"/>
+          <w:color w:val="000000"/>
+          <w:u w:val="single"/>
+        </w:rPr>
+      </w:pPr>
+    </w:p>
+    <w:p>
+      <w:pPr>
+        <w:pStyle w:val="NormalWeb"/>
+        <w:shd w:val="clear" w:color="auto" w:fill="FFFFFF"/>
+        <w:spacing w:before="0" w:beforeAutospacing="0" w:after="240" w:afterAutospacing="0"/>
+        <w:rPr>
+          <w:color w:val="333333"/>
+        </w:rPr>
+      </w:pPr>
+      <w:r>
+        <w:rPr>
+          <w:color w:val="333333"/>
+        </w:rPr>
+        <w:t>Dans cette pop-up, l'utilisateur pourra saisir son identifiant et son mot de passe. Un bouton CTA lui permettra de valider pour se connecter.</w:t>
+      </w:r>
+      <w:r>
+        <w:rPr>
+          <w:color w:val="333333"/>
+        </w:rPr>
+        <w:br/>
+        <w:t>Les utilisateurs ne pourront avoir un compte que si l'agence les inscrits elle-même. Si l'identifiant saisie est celui d'un vendeur il sera diriger sur la page d'échange commercial + vendeurs. Si l'identifiant saisie est celui d'un acheteur il sera diriger sur la page d'échange commercial + acheteurs.</w:t>
+      </w:r>
+    </w:p>
+    <w:p>
+      <w:pPr>
+        <w:pStyle w:val="NormalWeb"/>
+        <w:shd w:val="clear" w:color="auto" w:fill="FFFFFF"/>
+        <w:spacing w:before="0" w:beforeAutospacing="0" w:after="240" w:afterAutospacing="0"/>
+        <w:rPr>
+          <w:color w:val="333333"/>
+        </w:rPr>
+      </w:pPr>
+    </w:p>
+    <w:p>
+      <w:pPr>
+        <w:pStyle w:val="NormalWeb"/>
+        <w:shd w:val="clear" w:color="auto" w:fill="FFFFFF"/>
+        <w:spacing w:before="0" w:beforeAutospacing="0" w:after="240" w:afterAutospacing="0"/>
+        <w:rPr>
+          <w:color w:val="333333"/>
+        </w:rPr>
+      </w:pPr>
+    </w:p>
+    <w:p>
+      <w:pPr>
+        <w:pStyle w:val="NormalWeb"/>
+        <w:shd w:val="clear" w:color="auto" w:fill="FFFFFF"/>
+        <w:spacing w:before="0" w:beforeAutospacing="0" w:after="240" w:afterAutospacing="0"/>
+        <w:rPr>
+          <w:color w:val="333333"/>
+        </w:rPr>
+      </w:pPr>
+    </w:p>
+    <w:p>
+      <w:pPr>
+        <w:pStyle w:val="NormalWeb"/>
+        <w:shd w:val="clear" w:color="auto" w:fill="FFFFFF"/>
+        <w:spacing w:before="0" w:beforeAutospacing="0" w:after="240" w:afterAutospacing="0"/>
+        <w:rPr>
+          <w:rStyle w:val="lev"/>
+          <w:b w:val="0"/>
+          <w:color w:val="000000"/>
+          <w:u w:val="single"/>
+        </w:rPr>
+      </w:pPr>
+      <w:r>
+        <w:rPr>
+          <w:rStyle w:val="lev"/>
+          <w:b w:val="0"/>
+          <w:color w:val="000000"/>
+          <w:sz w:val="48"/>
+          <w:szCs w:val="48"/>
+          <w:u w:val="single"/>
+        </w:rPr>
+        <w:t>Menu déroulant : nos véhicules d'occasion</w:t>
+      </w:r>
+    </w:p>
+    <w:p>
+      <w:pPr>
+        <w:pStyle w:val="NormalWeb"/>
+        <w:shd w:val="clear" w:color="auto" w:fill="FFFFFF"/>
+        <w:spacing w:before="0" w:beforeAutospacing="0" w:after="240" w:afterAutospacing="0"/>
+        <w:rPr>
+          <w:bCs/>
+          <w:color w:val="000000"/>
+          <w:u w:val="single"/>
+        </w:rPr>
+      </w:pPr>
+    </w:p>
+    <w:p>
+      <w:pPr>
+        <w:pStyle w:val="NormalWeb"/>
+        <w:shd w:val="clear" w:color="auto" w:fill="FFFFFF"/>
+        <w:spacing w:before="0" w:beforeAutospacing="0" w:after="240" w:afterAutospacing="0"/>
+        <w:rPr>
+          <w:color w:val="333333"/>
+        </w:rPr>
+      </w:pPr>
+      <w:r>
+        <w:rPr>
+          <w:color w:val="333333"/>
+        </w:rPr>
+        <w:t>Un message </w:t>
+      </w:r>
+      <w:r>
+        <w:rPr>
+          <w:rStyle w:val="CodeHTML"/>
+          <w:rFonts w:ascii="Times New Roman" w:hAnsi="Times New Roman" w:cs="Times New Roman"/>
+          <w:color w:val="000000"/>
+          <w:sz w:val="24"/>
+          <w:szCs w:val="24"/>
+          <w:shd w:val="clear" w:color="auto" w:fill="F0F0F0"/>
+        </w:rPr>
+        <w:t>Nos véhicules d'occasion</w:t>
+      </w:r>
+      <w:r>
+        <w:rPr>
+          <w:color w:val="333333"/>
+        </w:rPr>
+        <w:br/>
+        <w:t>Plusieurs choix pour affiner la recherche :</w:t>
+      </w:r>
+      <w:r>
+        <w:rPr>
+          <w:color w:val="333333"/>
+        </w:rPr>
+        <w:br/>
+        <w:t>• Par marque :</w:t>
+      </w:r>
+      <w:r>
+        <w:rPr>
+          <w:color w:val="333333"/>
+        </w:rPr>
+        <w:br/>
+        <w:t>Renault</w:t>
+      </w:r>
+      <w:r>
+        <w:rPr>
+          <w:color w:val="333333"/>
+        </w:rPr>
+        <w:br/>
+        <w:t>Peugeot</w:t>
+      </w:r>
+      <w:r>
+        <w:rPr>
+          <w:color w:val="333333"/>
+        </w:rPr>
+        <w:br/>
+        <w:t>Citroën</w:t>
+      </w:r>
+      <w:r>
+        <w:rPr>
+          <w:color w:val="333333"/>
+        </w:rPr>
+        <w:br/>
+        <w:t>BMW</w:t>
+      </w:r>
+      <w:r>
+        <w:rPr>
+          <w:color w:val="333333"/>
+        </w:rPr>
+        <w:br/>
+        <w:t>Audi</w:t>
+      </w:r>
+      <w:r>
+        <w:rPr>
+          <w:color w:val="333333"/>
+        </w:rPr>
+        <w:br/>
+        <w:t>• Par carburant :</w:t>
+      </w:r>
+      <w:r>
+        <w:rPr>
+          <w:color w:val="333333"/>
+        </w:rPr>
+        <w:br/>
+        <w:t>Essence</w:t>
+      </w:r>
+      <w:r>
+        <w:rPr>
+          <w:color w:val="333333"/>
+        </w:rPr>
+        <w:br/>
+        <w:t>Diesel</w:t>
+      </w:r>
+      <w:r>
+        <w:rPr>
+          <w:color w:val="333333"/>
+        </w:rPr>
+        <w:br/>
+        <w:t>Hybride</w:t>
+      </w:r>
+    </w:p>
+    <w:p>
+      <w:pPr>
+        <w:pStyle w:val="NormalWeb"/>
+        <w:shd w:val="clear" w:color="auto" w:fill="FFFFFF"/>
+        <w:spacing w:before="0" w:beforeAutospacing="0" w:after="240" w:afterAutospacing="0"/>
+        <w:rPr>
+          <w:color w:val="333333"/>
+        </w:rPr>
+      </w:pPr>
+      <w:r>
+        <w:rPr>
+          <w:color w:val="333333"/>
+        </w:rPr>
+        <w:t>Nos véhicules à boite automatique</w:t>
+      </w:r>
+      <w:r>
+        <w:rPr>
+          <w:color w:val="333333"/>
+        </w:rPr>
+        <w:br/>
+        <w:t>Nos véhicules de moins de 50 000km</w:t>
+      </w:r>
+      <w:r>
+        <w:rPr>
+          <w:color w:val="333333"/>
+        </w:rPr>
+        <w:br/>
+        <w:t>Nos véhicule de moins de 100 000km</w:t>
+      </w:r>
+    </w:p>
+    <w:p>
+      <w:pPr>
+        <w:pStyle w:val="NormalWeb"/>
+        <w:shd w:val="clear" w:color="auto" w:fill="FFFFFF"/>
+        <w:spacing w:before="0" w:beforeAutospacing="0" w:after="240" w:afterAutospacing="0"/>
+        <w:rPr>
+          <w:color w:val="333333"/>
+        </w:rPr>
+      </w:pPr>
+      <w:r>
+        <w:rPr>
+          <w:color w:val="333333"/>
+        </w:rPr>
+        <w:t>• Par type :</w:t>
+      </w:r>
+      <w:r>
+        <w:rPr>
+          <w:color w:val="333333"/>
+        </w:rPr>
+        <w:br/>
+        <w:t>SUV avec croquis</w:t>
+      </w:r>
+      <w:r>
+        <w:rPr>
+          <w:color w:val="333333"/>
+        </w:rPr>
+        <w:br/>
+        <w:t>Berline avec croquis</w:t>
+      </w:r>
+      <w:r>
+        <w:rPr>
+          <w:rFonts w:ascii="Helvetica" w:hAnsi="Helvetica" w:cs="Helvetica"/>
+          <w:color w:val="333333"/>
+        </w:rPr>
+        <w:br/>
+      </w:r>
+      <w:r>
+        <w:rPr>
+          <w:color w:val="333333"/>
+        </w:rPr>
+        <w:t>Monospace avec croquis</w:t>
+      </w:r>
+      <w:r>
+        <w:rPr>
+          <w:color w:val="333333"/>
+        </w:rPr>
+        <w:br/>
+        <w:t>Breaks avec croquis</w:t>
+      </w:r>
+    </w:p>
+    <w:p>
+      <w:pPr>
+        <w:pStyle w:val="NormalWeb"/>
+        <w:shd w:val="clear" w:color="auto" w:fill="FFFFFF"/>
+        <w:spacing w:before="0" w:beforeAutospacing="0" w:after="240" w:afterAutospacing="0"/>
+        <w:rPr>
+          <w:color w:val="333333"/>
+        </w:rPr>
+      </w:pPr>
+      <w:r>
+        <w:rPr>
+          <w:color w:val="333333"/>
+        </w:rPr>
+        <w:lastRenderedPageBreak/>
+        <w:t>Enfin un bouton CTA Tous nos véhicules qui envoi sur la page Les véhicules.</w:t>
+      </w:r>
+    </w:p>
+    <w:p>
+      <w:pPr>
+        <w:pStyle w:val="NormalWeb"/>
+        <w:shd w:val="clear" w:color="auto" w:fill="FFFFFF"/>
+        <w:spacing w:before="0" w:beforeAutospacing="0" w:after="240" w:afterAutospacing="0"/>
+        <w:rPr>
+          <w:color w:val="333333"/>
+        </w:rPr>
+      </w:pPr>
+    </w:p>
+    <w:p>
+      <w:pPr>
+        <w:pStyle w:val="NormalWeb"/>
+        <w:shd w:val="clear" w:color="auto" w:fill="FFFFFF"/>
+        <w:spacing w:before="0" w:beforeAutospacing="0" w:after="240" w:afterAutospacing="0"/>
+        <w:rPr>
+          <w:color w:val="333333"/>
+        </w:rPr>
+      </w:pPr>
+    </w:p>
+    <w:p>
+      <w:pPr>
+        <w:pStyle w:val="NormalWeb"/>
+        <w:shd w:val="clear" w:color="auto" w:fill="FFFFFF"/>
+        <w:spacing w:before="0" w:beforeAutospacing="0" w:after="240" w:afterAutospacing="0"/>
+        <w:rPr>
+          <w:rStyle w:val="lev"/>
+          <w:b w:val="0"/>
+          <w:color w:val="000000"/>
+          <w:u w:val="single"/>
+        </w:rPr>
+      </w:pPr>
+      <w:r>
+        <w:rPr>
+          <w:rStyle w:val="lev"/>
+          <w:b w:val="0"/>
+          <w:color w:val="000000"/>
+          <w:sz w:val="48"/>
+          <w:szCs w:val="48"/>
+          <w:u w:val="single"/>
+        </w:rPr>
+        <w:t>Pages Les véhicules</w:t>
+      </w:r>
+    </w:p>
+    <w:p>
+      <w:pPr>
+        <w:pStyle w:val="NormalWeb"/>
+        <w:shd w:val="clear" w:color="auto" w:fill="FFFFFF"/>
+        <w:spacing w:before="0" w:beforeAutospacing="0" w:after="240" w:afterAutospacing="0"/>
+        <w:rPr>
+          <w:b/>
+          <w:color w:val="333333"/>
+          <w:sz w:val="48"/>
+          <w:szCs w:val="48"/>
+          <w:u w:val="single"/>
+        </w:rPr>
+      </w:pPr>
+    </w:p>
+    <w:p>
+      <w:pPr>
+        <w:pStyle w:val="NormalWeb"/>
+        <w:shd w:val="clear" w:color="auto" w:fill="FFFFFF"/>
+        <w:spacing w:before="0" w:beforeAutospacing="0" w:after="240" w:afterAutospacing="0"/>
+        <w:rPr>
+          <w:color w:val="333333"/>
+        </w:rPr>
+      </w:pPr>
+      <w:r>
+        <w:rPr>
+          <w:color w:val="333333"/>
+        </w:rPr>
+        <w:t>Sur la gauche de cette page devra être mit un long encadré recherche avancé. Par prix, par année, par marque, par type, par couleur, par carburant, par transmission et enfin par kilométrage.</w:t>
+      </w:r>
+      <w:r>
+        <w:rPr>
+          <w:color w:val="333333"/>
+        </w:rPr>
+        <w:br/>
+        <w:t>Au centre de la page la liste de tous les véhicules proposés par l'agence ou en cas de recherche avancé la liste des véhicules correspondant.</w:t>
+      </w:r>
+      <w:r>
+        <w:rPr>
+          <w:color w:val="333333"/>
+        </w:rPr>
+        <w:br/>
+        <w:t>La liste devra contenir un</w:t>
+      </w:r>
+      <w:r>
+        <w:rPr>
+          <w:color w:val="333333"/>
+        </w:rPr>
+        <w:t>e</w:t>
+      </w:r>
+      <w:r>
+        <w:rPr>
+          <w:color w:val="333333"/>
+        </w:rPr>
+        <w:t xml:space="preserve"> photo du véhicule, le nom, le prix et de brèves informations comme l'année, le kilométrage, le carburant et la transmission.</w:t>
+      </w:r>
+      <w:r>
+        <w:rPr>
+          <w:color w:val="333333"/>
+        </w:rPr>
+        <w:br/>
+        <w:t>En haut à droite de la liste un menus déroulant </w:t>
+      </w:r>
+      <w:r>
+        <w:rPr>
+          <w:rStyle w:val="CodeHTML"/>
+          <w:rFonts w:ascii="Times New Roman" w:hAnsi="Times New Roman" w:cs="Times New Roman"/>
+          <w:color w:val="000000"/>
+          <w:sz w:val="24"/>
+          <w:szCs w:val="24"/>
+          <w:shd w:val="clear" w:color="auto" w:fill="F0F0F0"/>
+        </w:rPr>
+        <w:t>Triez par</w:t>
+      </w:r>
+      <w:r>
+        <w:rPr>
+          <w:color w:val="333333"/>
+        </w:rPr>
+        <w:t>. Dans ce menu : prix croissant ou décroissant, année croissante ou décroissante.</w:t>
+      </w:r>
+      <w:r>
+        <w:rPr>
+          <w:color w:val="333333"/>
+        </w:rPr>
+        <w:br/>
+        <w:t>En bas de page à la fin de la liste, un listing vertical et numéroté des pages.</w:t>
+      </w:r>
+    </w:p>
+    <w:p>
+      <w:pPr>
+        <w:pStyle w:val="NormalWeb"/>
+        <w:shd w:val="clear" w:color="auto" w:fill="FFFFFF"/>
+        <w:spacing w:before="0" w:beforeAutospacing="0" w:after="240" w:afterAutospacing="0"/>
+        <w:rPr>
+          <w:color w:val="333333"/>
+        </w:rPr>
+      </w:pPr>
+    </w:p>
+    <w:p>
+      <w:pPr>
+        <w:pStyle w:val="NormalWeb"/>
+        <w:shd w:val="clear" w:color="auto" w:fill="FFFFFF"/>
+        <w:spacing w:before="0" w:beforeAutospacing="0" w:after="240" w:afterAutospacing="0"/>
+        <w:rPr>
+          <w:color w:val="333333"/>
+        </w:rPr>
+      </w:pPr>
+    </w:p>
+    <w:p>
+      <w:pPr>
+        <w:pStyle w:val="NormalWeb"/>
+        <w:shd w:val="clear" w:color="auto" w:fill="FFFFFF"/>
+        <w:spacing w:before="0" w:beforeAutospacing="0" w:after="240" w:afterAutospacing="0"/>
+        <w:rPr>
+          <w:rStyle w:val="lev"/>
+          <w:b w:val="0"/>
+          <w:color w:val="000000"/>
+          <w:u w:val="single"/>
+        </w:rPr>
+      </w:pPr>
+      <w:r>
+        <w:rPr>
+          <w:rStyle w:val="lev"/>
+          <w:b w:val="0"/>
+          <w:color w:val="000000"/>
+          <w:sz w:val="48"/>
+          <w:szCs w:val="48"/>
+          <w:u w:val="single"/>
+        </w:rPr>
+        <w:t>Page vendeur</w:t>
+      </w:r>
+    </w:p>
+    <w:p>
+      <w:pPr>
+        <w:pStyle w:val="NormalWeb"/>
+        <w:shd w:val="clear" w:color="auto" w:fill="FFFFFF"/>
+        <w:spacing w:before="0" w:beforeAutospacing="0" w:after="240" w:afterAutospacing="0"/>
+        <w:rPr>
+          <w:rStyle w:val="lev"/>
+          <w:b w:val="0"/>
+          <w:color w:val="000000"/>
+          <w:u w:val="single"/>
+        </w:rPr>
+      </w:pPr>
+    </w:p>
+    <w:p>
+      <w:pPr>
+        <w:pStyle w:val="NormalWeb"/>
+        <w:shd w:val="clear" w:color="auto" w:fill="FFFFFF"/>
+        <w:spacing w:before="0" w:beforeAutospacing="0" w:after="240" w:afterAutospacing="0"/>
+        <w:rPr>
+          <w:color w:val="333333"/>
+        </w:rPr>
+      </w:pPr>
+      <w:r>
+        <w:rPr>
+          <w:color w:val="333333"/>
+        </w:rPr>
+        <w:t>Après avoir cliqué sur le bouton CTA </w:t>
+      </w:r>
+      <w:r>
+        <w:rPr>
+          <w:rStyle w:val="CodeHTML"/>
+          <w:rFonts w:ascii="Times New Roman" w:hAnsi="Times New Roman" w:cs="Times New Roman"/>
+          <w:color w:val="000000"/>
+          <w:sz w:val="24"/>
+          <w:szCs w:val="24"/>
+          <w:shd w:val="clear" w:color="auto" w:fill="F0F0F0"/>
+        </w:rPr>
+        <w:t>Vous désirez vendre votre véhicule ?</w:t>
+      </w:r>
+      <w:r>
+        <w:rPr>
+          <w:color w:val="333333"/>
+        </w:rPr>
+        <w:t>, l'utilisateur arrivera sur cette page.</w:t>
+      </w:r>
+      <w:r>
+        <w:rPr>
+          <w:color w:val="333333"/>
+        </w:rPr>
+        <w:br/>
+        <w:t>Elle devra contenir les messages suivant :</w:t>
+      </w:r>
+      <w:r>
+        <w:rPr>
+          <w:color w:val="333333"/>
+        </w:rPr>
+        <w:br/>
+        <w:t>• Vous désirez être recontacté ?</w:t>
+      </w:r>
+      <w:r>
+        <w:rPr>
+          <w:color w:val="333333"/>
+        </w:rPr>
+        <w:br/>
+        <w:t>• Remplissez le formulaire</w:t>
+      </w:r>
+      <w:r>
+        <w:rPr>
+          <w:color w:val="333333"/>
+        </w:rPr>
+        <w:br/>
+        <w:t>• Notre équipe s'engage à vous rappeler dans les plus bref délais</w:t>
+      </w:r>
+      <w:r>
+        <w:rPr>
+          <w:color w:val="333333"/>
+        </w:rPr>
+        <w:br/>
+        <w:t>Sur la gauche de la page se trouvera un formulaire que le vendeur pourra compléter en remplissant obligatoirement tous les champs. A la fin du formulaire un bouton CTA pour valider et envoyer le formulaire.</w:t>
+      </w:r>
+      <w:r>
+        <w:rPr>
+          <w:color w:val="333333"/>
+        </w:rPr>
+        <w:br/>
+        <w:t>Sur la droite de la page à côté du formulaire sera listée</w:t>
+      </w:r>
+      <w:r>
+        <w:rPr>
+          <w:color w:val="333333"/>
+        </w:rPr>
+        <w:t>,</w:t>
+      </w:r>
+      <w:r>
+        <w:rPr>
+          <w:color w:val="333333"/>
+        </w:rPr>
+        <w:t xml:space="preserve"> la lis</w:t>
+      </w:r>
+      <w:r>
+        <w:rPr>
+          <w:color w:val="333333"/>
+        </w:rPr>
+        <w:t>te des documents que le vendeur</w:t>
+      </w:r>
+      <w:r>
+        <w:rPr>
+          <w:color w:val="333333"/>
+        </w:rPr>
+        <w:t xml:space="preserve"> devra ramener pour finaliser son dossier en agence.</w:t>
+      </w:r>
+    </w:p>
+    <w:p>
+      <w:pPr>
+        <w:pStyle w:val="NormalWeb"/>
+        <w:shd w:val="clear" w:color="auto" w:fill="FFFFFF"/>
+        <w:spacing w:before="0" w:beforeAutospacing="0" w:after="240" w:afterAutospacing="0"/>
+        <w:rPr>
+          <w:color w:val="333333"/>
+        </w:rPr>
+      </w:pPr>
+    </w:p>
+    <w:p>
+      <w:pPr>
+        <w:pStyle w:val="NormalWeb"/>
+        <w:shd w:val="clear" w:color="auto" w:fill="FFFFFF"/>
+        <w:spacing w:before="0" w:beforeAutospacing="0" w:after="240" w:afterAutospacing="0"/>
+        <w:rPr>
+          <w:color w:val="333333"/>
+        </w:rPr>
+      </w:pPr>
+    </w:p>
+    <w:p>
+      <w:pPr>
+        <w:pStyle w:val="NormalWeb"/>
+        <w:shd w:val="clear" w:color="auto" w:fill="FFFFFF"/>
+        <w:spacing w:before="0" w:beforeAutospacing="0" w:after="240" w:afterAutospacing="0"/>
+        <w:rPr>
+          <w:color w:val="333333"/>
+        </w:rPr>
+      </w:pPr>
+    </w:p>
+    <w:p>
+      <w:pPr>
+        <w:pStyle w:val="NormalWeb"/>
+        <w:shd w:val="clear" w:color="auto" w:fill="FFFFFF"/>
+        <w:spacing w:before="0" w:beforeAutospacing="0" w:after="240" w:afterAutospacing="0"/>
+        <w:rPr>
+          <w:color w:val="333333"/>
+        </w:rPr>
+      </w:pPr>
+    </w:p>
+    <w:p>
+      <w:pPr>
+        <w:pStyle w:val="NormalWeb"/>
+        <w:shd w:val="clear" w:color="auto" w:fill="FFFFFF"/>
+        <w:spacing w:before="0" w:beforeAutospacing="0" w:after="240" w:afterAutospacing="0"/>
+        <w:rPr>
+          <w:rStyle w:val="lev"/>
+          <w:b w:val="0"/>
+          <w:color w:val="000000"/>
+          <w:u w:val="single"/>
+        </w:rPr>
+      </w:pPr>
+      <w:r>
+        <w:rPr>
+          <w:rStyle w:val="lev"/>
+          <w:b w:val="0"/>
+          <w:color w:val="000000"/>
+          <w:sz w:val="48"/>
+          <w:szCs w:val="48"/>
+          <w:u w:val="single"/>
+        </w:rPr>
+        <w:lastRenderedPageBreak/>
+        <w:t>Page fiche véhicule</w:t>
+      </w:r>
+    </w:p>
+    <w:p>
+      <w:pPr>
+        <w:pStyle w:val="NormalWeb"/>
+        <w:shd w:val="clear" w:color="auto" w:fill="FFFFFF"/>
+        <w:spacing w:before="0" w:beforeAutospacing="0" w:after="240" w:afterAutospacing="0"/>
+        <w:rPr>
+          <w:b/>
+          <w:color w:val="333333"/>
+          <w:u w:val="single"/>
+        </w:rPr>
+      </w:pPr>
+    </w:p>
+    <w:p>
+      <w:pPr>
+        <w:pStyle w:val="NormalWeb"/>
+        <w:shd w:val="clear" w:color="auto" w:fill="FFFFFF"/>
+        <w:spacing w:before="0" w:beforeAutospacing="0" w:after="240" w:afterAutospacing="0"/>
+        <w:rPr>
+          <w:color w:val="333333"/>
+        </w:rPr>
+      </w:pPr>
+      <w:r>
+        <w:rPr>
+          <w:color w:val="333333"/>
+        </w:rPr>
+        <w:t>Une page par véhicule.</w:t>
+      </w:r>
+      <w:r>
+        <w:rPr>
+          <w:color w:val="333333"/>
+        </w:rPr>
+        <w:br/>
+        <w:t>Sur la partie gauche de cette page : le nom complet du véhicule, suivi d'une photo. Ensuite l'équipement ainsi que les options dont il est pourvu.</w:t>
+      </w:r>
+      <w:r>
+        <w:rPr>
+          <w:color w:val="333333"/>
+        </w:rPr>
+        <w:br/>
+        <w:t>Sur la partis droite de la page : un descriptif. Un bouton CTA </w:t>
+      </w:r>
+      <w:r>
+        <w:rPr>
+          <w:rStyle w:val="CodeHTML"/>
+          <w:rFonts w:ascii="Times New Roman" w:hAnsi="Times New Roman" w:cs="Times New Roman"/>
+          <w:color w:val="000000"/>
+          <w:sz w:val="24"/>
+          <w:szCs w:val="24"/>
+          <w:shd w:val="clear" w:color="auto" w:fill="F0F0F0"/>
+        </w:rPr>
+        <w:t>Voir la Vue 360</w:t>
+      </w:r>
+      <w:r>
+        <w:rPr>
+          <w:color w:val="333333"/>
+        </w:rPr>
+        <w:t>. Ensuite à la suite :</w:t>
+      </w:r>
+      <w:r>
+        <w:rPr>
+          <w:color w:val="333333"/>
+        </w:rPr>
+        <w:br/>
+        <w:t>Année du modèle</w:t>
+      </w:r>
+      <w:r>
+        <w:rPr>
+          <w:color w:val="333333"/>
+        </w:rPr>
+        <w:br/>
+        <w:t>Kilométrage</w:t>
+      </w:r>
+      <w:r>
+        <w:rPr>
+          <w:color w:val="333333"/>
+        </w:rPr>
+        <w:br/>
+        <w:t>Couleur extérieure</w:t>
+      </w:r>
+      <w:r>
+        <w:rPr>
+          <w:color w:val="333333"/>
+        </w:rPr>
+        <w:br/>
+        <w:t>Boite de vitesse</w:t>
+      </w:r>
+      <w:r>
+        <w:rPr>
+          <w:color w:val="333333"/>
+        </w:rPr>
+        <w:br/>
+        <w:t>Energie</w:t>
+      </w:r>
+      <w:r>
+        <w:rPr>
+          <w:color w:val="333333"/>
+        </w:rPr>
+        <w:br/>
+        <w:t>Emissions de CO2</w:t>
+      </w:r>
+    </w:p>
+    <w:p>
+      <w:pPr>
+        <w:pStyle w:val="NormalWeb"/>
+        <w:shd w:val="clear" w:color="auto" w:fill="FFFFFF"/>
+        <w:spacing w:before="0" w:beforeAutospacing="0" w:after="240" w:afterAutospacing="0"/>
+        <w:rPr>
+          <w:color w:val="333333"/>
+        </w:rPr>
+      </w:pPr>
+      <w:r>
+        <w:rPr>
+          <w:color w:val="333333"/>
+        </w:rPr>
+        <w:t>Toujours sur la droite un rappel des numéros de contact et de l'agence. En dessous du numéro un formulaire Nous contacter à propos de ce véhicule</w:t>
+      </w:r>
+      <w:r>
+        <w:rPr>
+          <w:color w:val="333333"/>
+        </w:rPr>
+        <w:br/>
+        <w:t>Puis un formulaire Nom Adresse mail et Message. Un bouton CTA pour envoyer la requête.</w:t>
+      </w:r>
+    </w:p>
+    <w:p>
+      <w:pPr>
+        <w:pStyle w:val="NormalWeb"/>
+        <w:shd w:val="clear" w:color="auto" w:fill="FFFFFF"/>
+        <w:spacing w:before="0" w:beforeAutospacing="0" w:after="240" w:afterAutospacing="0"/>
+        <w:rPr>
+          <w:color w:val="333333"/>
+        </w:rPr>
+      </w:pPr>
+    </w:p>
+    <w:p>
+      <w:pPr>
+        <w:pStyle w:val="NormalWeb"/>
+        <w:shd w:val="clear" w:color="auto" w:fill="FFFFFF"/>
+        <w:spacing w:before="0" w:beforeAutospacing="0" w:after="240" w:afterAutospacing="0"/>
+        <w:rPr>
+          <w:color w:val="333333"/>
+        </w:rPr>
+      </w:pPr>
+    </w:p>
+    <w:p>
+      <w:pPr>
+        <w:pStyle w:val="NormalWeb"/>
+        <w:shd w:val="clear" w:color="auto" w:fill="FFFFFF"/>
+        <w:spacing w:before="0" w:beforeAutospacing="0" w:after="240" w:afterAutospacing="0"/>
+        <w:rPr>
+          <w:rStyle w:val="lev"/>
+          <w:b w:val="0"/>
+          <w:color w:val="000000"/>
+          <w:u w:val="single"/>
+        </w:rPr>
+      </w:pPr>
+      <w:r>
+        <w:rPr>
+          <w:rStyle w:val="lev"/>
+          <w:b w:val="0"/>
+          <w:color w:val="000000"/>
+          <w:sz w:val="48"/>
+          <w:szCs w:val="48"/>
+          <w:u w:val="single"/>
+        </w:rPr>
+        <w:t>Page pour les acheteurs</w:t>
+      </w:r>
+    </w:p>
+    <w:p>
+      <w:pPr>
+        <w:pStyle w:val="NormalWeb"/>
+        <w:shd w:val="clear" w:color="auto" w:fill="FFFFFF"/>
+        <w:spacing w:before="0" w:beforeAutospacing="0" w:after="240" w:afterAutospacing="0"/>
+        <w:rPr>
+          <w:b/>
+          <w:color w:val="333333"/>
+          <w:u w:val="single"/>
+        </w:rPr>
+      </w:pPr>
+    </w:p>
+    <w:p>
+      <w:pPr>
+        <w:pStyle w:val="NormalWeb"/>
+        <w:shd w:val="clear" w:color="auto" w:fill="FFFFFF"/>
+        <w:spacing w:before="0" w:beforeAutospacing="0" w:after="240" w:afterAutospacing="0"/>
+        <w:rPr>
+          <w:color w:val="333333"/>
+        </w:rPr>
+      </w:pPr>
+      <w:r>
+        <w:rPr>
+          <w:color w:val="333333"/>
+        </w:rPr>
+        <w:t>Un cliquant sur </w:t>
+      </w:r>
+      <w:r>
+        <w:rPr>
+          <w:rStyle w:val="CodeHTML"/>
+          <w:rFonts w:ascii="Times New Roman" w:hAnsi="Times New Roman" w:cs="Times New Roman"/>
+          <w:color w:val="000000"/>
+          <w:sz w:val="24"/>
+          <w:szCs w:val="24"/>
+          <w:shd w:val="clear" w:color="auto" w:fill="F0F0F0"/>
+        </w:rPr>
+        <w:t>Contact</w:t>
+      </w:r>
+      <w:r>
+        <w:rPr>
+          <w:color w:val="333333"/>
+        </w:rPr>
+        <w:t>, l'u</w:t>
+      </w:r>
+      <w:r>
+        <w:rPr>
+          <w:color w:val="333333"/>
+        </w:rPr>
+        <w:t>ti</w:t>
+      </w:r>
+      <w:r>
+        <w:rPr>
+          <w:color w:val="333333"/>
+        </w:rPr>
+        <w:t>lisateur arrivera sur cette page.</w:t>
+      </w:r>
+      <w:r>
+        <w:rPr>
+          <w:color w:val="333333"/>
+        </w:rPr>
+        <w:br/>
+      </w:r>
+      <w:r>
+        <w:rPr>
+          <w:color w:val="333333"/>
+        </w:rPr>
+        <w:t>U</w:t>
+      </w:r>
+      <w:r>
+        <w:rPr>
+          <w:color w:val="333333"/>
+        </w:rPr>
+        <w:t>n mess</w:t>
+      </w:r>
+      <w:r>
+        <w:rPr>
+          <w:color w:val="333333"/>
+        </w:rPr>
+        <w:t>age : Vous chercher un véhicule</w:t>
+      </w:r>
+      <w:r>
+        <w:rPr>
+          <w:color w:val="333333"/>
+        </w:rPr>
+        <w:t xml:space="preserve"> ? Vous avez des questions ? N'hésitez plus et contacter notre agence Bye Buy Car Lille.</w:t>
+      </w:r>
+      <w:r>
+        <w:rPr>
+          <w:color w:val="333333"/>
+        </w:rPr>
+        <w:br/>
+        <w:t>Sur la gauche de page un formulaire Nom, Adresse mail et Message avec un bouton CTA pour envoyer la requête.</w:t>
+      </w:r>
+      <w:r>
+        <w:rPr>
+          <w:color w:val="333333"/>
+        </w:rPr>
+        <w:br/>
+        <w:t>Sur la droite de la page, un rappel complet des coordonnées de l'agence avec les horaires d'ouverture</w:t>
+      </w:r>
+      <w:r>
+        <w:rPr>
+          <w:color w:val="333333"/>
+        </w:rPr>
+        <w:br/>
+        <w:t>En bas de page avant le footer, un plan d'accès à l'agence.</w:t>
+      </w:r>
+    </w:p>
+    <w:p>
+      <w:pPr>
+        <w:pStyle w:val="NormalWeb"/>
+        <w:shd w:val="clear" w:color="auto" w:fill="FFFFFF"/>
+        <w:spacing w:before="0" w:beforeAutospacing="0" w:after="240" w:afterAutospacing="0"/>
+        <w:rPr>
+          <w:color w:val="333333"/>
+        </w:rPr>
+      </w:pPr>
+    </w:p>
+    <w:p>
+      <w:pPr>
+        <w:pStyle w:val="NormalWeb"/>
+        <w:shd w:val="clear" w:color="auto" w:fill="FFFFFF"/>
+        <w:spacing w:before="0" w:beforeAutospacing="0" w:after="240" w:afterAutospacing="0"/>
+        <w:rPr>
+          <w:color w:val="333333"/>
+        </w:rPr>
+      </w:pPr>
+    </w:p>
+    <w:p>
+      <w:pPr>
+        <w:pStyle w:val="NormalWeb"/>
+        <w:shd w:val="clear" w:color="auto" w:fill="FFFFFF"/>
+        <w:spacing w:before="0" w:beforeAutospacing="0" w:after="240" w:afterAutospacing="0"/>
+        <w:rPr>
+          <w:rStyle w:val="lev"/>
+          <w:b w:val="0"/>
+          <w:color w:val="000000"/>
+          <w:u w:val="single"/>
+        </w:rPr>
+      </w:pPr>
+      <w:r>
+        <w:rPr>
+          <w:rStyle w:val="lev"/>
+          <w:b w:val="0"/>
+          <w:color w:val="000000"/>
+          <w:sz w:val="48"/>
+          <w:szCs w:val="48"/>
+          <w:u w:val="single"/>
+        </w:rPr>
+        <w:t>Page d'échange acheteurs</w:t>
+      </w:r>
+    </w:p>
+    <w:p>
+      <w:pPr>
+        <w:pStyle w:val="NormalWeb"/>
+        <w:shd w:val="clear" w:color="auto" w:fill="FFFFFF"/>
+        <w:spacing w:before="0" w:beforeAutospacing="0" w:after="240" w:afterAutospacing="0"/>
+        <w:rPr>
+          <w:b/>
+          <w:color w:val="333333"/>
+          <w:u w:val="single"/>
+        </w:rPr>
+      </w:pPr>
+    </w:p>
+    <w:p>
+      <w:pPr>
+        <w:pStyle w:val="NormalWeb"/>
+        <w:shd w:val="clear" w:color="auto" w:fill="FFFFFF"/>
+        <w:spacing w:before="0" w:beforeAutospacing="0" w:after="240" w:afterAutospacing="0"/>
+        <w:rPr>
+          <w:rFonts w:ascii="Helvetica" w:hAnsi="Helvetica" w:cs="Helvetica"/>
+          <w:color w:val="333333"/>
+        </w:rPr>
+      </w:pPr>
+      <w:r>
+        <w:rPr>
+          <w:color w:val="333333"/>
+        </w:rPr>
+        <w:t>En haut de la page sur la gauche, le nom et prénom du com</w:t>
+      </w:r>
+      <w:r>
+        <w:rPr>
+          <w:color w:val="333333"/>
+        </w:rPr>
+        <w:t>mercial avec ces coordonnées. Au</w:t>
+      </w:r>
+      <w:r>
+        <w:rPr>
+          <w:color w:val="333333"/>
+        </w:rPr>
+        <w:t xml:space="preserve"> mil</w:t>
+      </w:r>
+      <w:r>
+        <w:rPr>
+          <w:color w:val="333333"/>
+        </w:rPr>
+        <w:t>i</w:t>
+      </w:r>
+      <w:r>
+        <w:rPr>
+          <w:color w:val="333333"/>
+        </w:rPr>
+        <w:t>eu de la page et à droite des coordonnées, un titre </w:t>
+      </w:r>
+      <w:r>
+        <w:rPr>
+          <w:rStyle w:val="CodeHTML"/>
+          <w:rFonts w:ascii="Times New Roman" w:hAnsi="Times New Roman" w:cs="Times New Roman"/>
+          <w:color w:val="000000"/>
+          <w:sz w:val="24"/>
+          <w:szCs w:val="24"/>
+          <w:shd w:val="clear" w:color="auto" w:fill="F0F0F0"/>
+        </w:rPr>
+        <w:t>Espace vendeur</w:t>
+      </w:r>
+      <w:r>
+        <w:rPr>
+          <w:color w:val="333333"/>
+        </w:rPr>
+        <w:t>.</w:t>
+      </w:r>
+      <w:r>
+        <w:rPr>
+          <w:color w:val="333333"/>
+        </w:rPr>
+        <w:br/>
+        <w:t xml:space="preserve">Sur la page de l'écran, deux </w:t>
+      </w:r>
+      <w:r>
+        <w:rPr>
+          <w:color w:val="333333"/>
+        </w:rPr>
+        <w:t>encarts</w:t>
+      </w:r>
+      <w:r>
+        <w:rPr>
+          <w:color w:val="333333"/>
+        </w:rPr>
+        <w:t>. Le premier sera nommé </w:t>
+      </w:r>
+      <w:r>
+        <w:rPr>
+          <w:rStyle w:val="CodeHTML"/>
+          <w:rFonts w:ascii="Times New Roman" w:hAnsi="Times New Roman" w:cs="Times New Roman"/>
+          <w:color w:val="000000"/>
+          <w:sz w:val="24"/>
+          <w:szCs w:val="24"/>
+          <w:shd w:val="clear" w:color="auto" w:fill="F0F0F0"/>
+        </w:rPr>
+        <w:t>Mes véhicules</w:t>
+      </w:r>
+      <w:r>
+        <w:rPr>
+          <w:color w:val="333333"/>
+        </w:rPr>
+        <w:t>. En</w:t>
+      </w:r>
+      <w:r>
+        <w:rPr>
+          <w:color w:val="333333"/>
+        </w:rPr>
+        <w:t xml:space="preserve"> cliquant dessus, apparaîtra</w:t>
+      </w:r>
+      <w:r>
+        <w:rPr>
+          <w:color w:val="333333"/>
+        </w:rPr>
+        <w:t xml:space="preserve"> en centre de la page, les informations concernant le ou les</w:t>
+      </w:r>
+      <w:r>
+        <w:rPr>
+          <w:rFonts w:ascii="Helvetica" w:hAnsi="Helvetica" w:cs="Helvetica"/>
+          <w:color w:val="333333"/>
+        </w:rPr>
+        <w:t xml:space="preserve"> </w:t>
+      </w:r>
+      <w:r>
+        <w:rPr>
+          <w:color w:val="333333"/>
+        </w:rPr>
+        <w:t>véhicules que le</w:t>
+      </w:r>
+      <w:r>
+        <w:rPr>
+          <w:rFonts w:ascii="Helvetica" w:hAnsi="Helvetica" w:cs="Helvetica"/>
+          <w:color w:val="333333"/>
+        </w:rPr>
+        <w:t xml:space="preserve"> </w:t>
+      </w:r>
+      <w:r>
+        <w:rPr>
+          <w:color w:val="333333"/>
+        </w:rPr>
+        <w:lastRenderedPageBreak/>
+        <w:t xml:space="preserve">client souhaite acheter. Il y aura donc, pour chaque </w:t>
+      </w:r>
+      <w:r>
+        <w:rPr>
+          <w:color w:val="333333"/>
+        </w:rPr>
+        <w:t>véhicule</w:t>
+      </w:r>
+      <w:r>
+        <w:rPr>
+          <w:color w:val="333333"/>
+        </w:rPr>
+        <w:t xml:space="preserve"> choisi, une photo de celui-ci suivi de la référence de l'annonce, l'immatriculation, le modèle, l'année, le kilométrage, les options.</w:t>
+      </w:r>
+      <w:r>
+        <w:rPr>
+          <w:color w:val="333333"/>
+        </w:rPr>
+        <w:br/>
+        <w:t>En dessous, une animation montrant l'avancé de la transaction :</w:t>
+      </w:r>
+      <w:r>
+        <w:rPr>
+          <w:color w:val="333333"/>
+        </w:rPr>
+        <w:br/>
+        <w:t>• Commande validé</w:t>
+      </w:r>
+      <w:r>
+        <w:rPr>
+          <w:color w:val="333333"/>
+        </w:rPr>
+        <w:br/>
+        <w:t>• Réception du virement</w:t>
+      </w:r>
+      <w:r>
+        <w:rPr>
+          <w:color w:val="333333"/>
+        </w:rPr>
+        <w:br/>
+        <w:t>• En cours de préparation</w:t>
+      </w:r>
+      <w:r>
+        <w:rPr>
+          <w:color w:val="333333"/>
+        </w:rPr>
+        <w:br/>
+        <w:t>• Livraison planifiée</w:t>
+      </w:r>
+      <w:r>
+        <w:rPr>
+          <w:color w:val="333333"/>
+        </w:rPr>
+        <w:br/>
+        <w:t>• Facture envoyée</w:t>
+      </w:r>
+    </w:p>
+    <w:p>
+      <w:pPr>
+        <w:pStyle w:val="NormalWeb"/>
+        <w:shd w:val="clear" w:color="auto" w:fill="FFFFFF"/>
+        <w:spacing w:before="0" w:beforeAutospacing="0" w:after="240" w:afterAutospacing="0"/>
+        <w:rPr>
+          <w:color w:val="333333"/>
+        </w:rPr>
+      </w:pPr>
+      <w:r>
+        <w:rPr>
+          <w:color w:val="333333"/>
+        </w:rPr>
+        <w:t>Le deuxième encart</w:t>
+      </w:r>
+      <w:r>
+        <w:rPr>
+          <w:color w:val="333333"/>
+        </w:rPr>
+        <w:t xml:space="preserve"> sera nommé </w:t>
+      </w:r>
+      <w:r>
+        <w:rPr>
+          <w:rStyle w:val="CodeHTML"/>
+          <w:rFonts w:ascii="Times New Roman" w:hAnsi="Times New Roman" w:cs="Times New Roman"/>
+          <w:color w:val="000000"/>
+          <w:sz w:val="24"/>
+          <w:szCs w:val="24"/>
+          <w:shd w:val="clear" w:color="auto" w:fill="F0F0F0"/>
+        </w:rPr>
+        <w:t>Messagerie</w:t>
+      </w:r>
+      <w:r>
+        <w:rPr>
+          <w:color w:val="333333"/>
+        </w:rPr>
+        <w:t>. En cliquant dessus, app</w:t>
+      </w:r>
+      <w:r>
+        <w:rPr>
+          <w:color w:val="333333"/>
+        </w:rPr>
+        <w:t>ar</w:t>
+      </w:r>
+      <w:r>
+        <w:rPr>
+          <w:color w:val="333333"/>
+        </w:rPr>
+        <w:t>aîtra en centre de la page, une boîte de dialogue entre le commercial et le client. Si le commercial envoi un message dans cette boîte, le client recevra un mail dans sa boîte personnel lui indiquant un message reçu et inversement si c'est le client qui envoi un mail au commercial.</w:t>
+      </w:r>
+      <w:r>
+        <w:rPr>
+          <w:color w:val="333333"/>
+        </w:rPr>
+        <w:br/>
+        <w:t>Sur la d</w:t>
+      </w:r>
+      <w:r>
+        <w:rPr>
+          <w:color w:val="333333"/>
+        </w:rPr>
+        <w:t>r</w:t>
+      </w:r>
+      <w:r>
+        <w:rPr>
+          <w:color w:val="333333"/>
+        </w:rPr>
+        <w:t>oite de la boite de dialogue, on pourra trouver tous les documents échangés par le commercial et le client. Il devra également avoir un bouton CTA permettant de déposer un document.</w:t>
+      </w:r>
+    </w:p>
+    <w:p>
+      <w:pPr>
+        <w:pStyle w:val="NormalWeb"/>
+        <w:shd w:val="clear" w:color="auto" w:fill="FFFFFF"/>
+        <w:spacing w:before="0" w:beforeAutospacing="0" w:after="240" w:afterAutospacing="0"/>
+        <w:rPr>
+          <w:color w:val="333333"/>
+        </w:rPr>
+      </w:pPr>
+    </w:p>
+    <w:p>
+      <w:pPr>
+        <w:pStyle w:val="NormalWeb"/>
+        <w:shd w:val="clear" w:color="auto" w:fill="FFFFFF"/>
+        <w:spacing w:before="0" w:beforeAutospacing="0" w:after="240" w:afterAutospacing="0"/>
+        <w:rPr>
+          <w:color w:val="333333"/>
+        </w:rPr>
+      </w:pPr>
+    </w:p>
+    <w:p>
+      <w:pPr>
+        <w:pStyle w:val="NormalWeb"/>
+        <w:shd w:val="clear" w:color="auto" w:fill="FFFFFF"/>
+        <w:spacing w:before="0" w:beforeAutospacing="0" w:after="240" w:afterAutospacing="0"/>
+        <w:rPr>
+          <w:rStyle w:val="lev"/>
+          <w:b w:val="0"/>
+          <w:color w:val="000000"/>
+          <w:u w:val="single"/>
+        </w:rPr>
+      </w:pPr>
+      <w:r>
+        <w:rPr>
+          <w:rStyle w:val="lev"/>
+          <w:b w:val="0"/>
+          <w:color w:val="000000"/>
+          <w:sz w:val="48"/>
+          <w:szCs w:val="48"/>
+          <w:u w:val="single"/>
+        </w:rPr>
+        <w:t>Page d'échange vendeurs</w:t>
+      </w:r>
+    </w:p>
+    <w:p>
+      <w:pPr>
+        <w:pStyle w:val="NormalWeb"/>
+        <w:shd w:val="clear" w:color="auto" w:fill="FFFFFF"/>
+        <w:spacing w:before="0" w:beforeAutospacing="0" w:after="240" w:afterAutospacing="0"/>
+        <w:rPr>
+          <w:b/>
+          <w:color w:val="333333"/>
+          <w:u w:val="single"/>
+        </w:rPr>
+      </w:pPr>
+    </w:p>
+    <w:p>
+      <w:pPr>
+        <w:pStyle w:val="NormalWeb"/>
+        <w:shd w:val="clear" w:color="auto" w:fill="FFFFFF"/>
+        <w:spacing w:before="0" w:beforeAutospacing="0" w:after="240" w:afterAutospacing="0"/>
+        <w:rPr>
+          <w:color w:val="333333"/>
+        </w:rPr>
+      </w:pPr>
+      <w:r>
+        <w:rPr>
+          <w:color w:val="333333"/>
+        </w:rPr>
+        <w:t xml:space="preserve">Cette page sera </w:t>
+      </w:r>
+      <w:r>
+        <w:rPr>
+          <w:color w:val="333333"/>
+        </w:rPr>
+        <w:t>quasiment</w:t>
+      </w:r>
+      <w:r>
+        <w:rPr>
+          <w:color w:val="333333"/>
+        </w:rPr>
+        <w:t xml:space="preserve"> identique à la page d'échange acheteurs. La seule différence c'est qu'en dessous des informations du véhicules il devra y avoir un titre </w:t>
+      </w:r>
+      <w:r>
+        <w:rPr>
+          <w:rStyle w:val="CodeHTML"/>
+          <w:rFonts w:ascii="Times New Roman" w:hAnsi="Times New Roman" w:cs="Times New Roman"/>
+          <w:color w:val="000000"/>
+          <w:sz w:val="24"/>
+          <w:szCs w:val="24"/>
+          <w:shd w:val="clear" w:color="auto" w:fill="F0F0F0"/>
+        </w:rPr>
+        <w:t>Su</w:t>
+      </w:r>
+      <w:r>
+        <w:rPr>
+          <w:rStyle w:val="CodeHTML"/>
+          <w:rFonts w:ascii="Times New Roman" w:hAnsi="Times New Roman" w:cs="Times New Roman"/>
+          <w:color w:val="000000"/>
+          <w:sz w:val="24"/>
+          <w:szCs w:val="24"/>
+          <w:shd w:val="clear" w:color="auto" w:fill="F0F0F0"/>
+        </w:rPr>
+        <w:t>i</w:t>
+      </w:r>
+      <w:r>
+        <w:rPr>
+          <w:rStyle w:val="CodeHTML"/>
+          <w:rFonts w:ascii="Times New Roman" w:hAnsi="Times New Roman" w:cs="Times New Roman"/>
+          <w:color w:val="000000"/>
+          <w:sz w:val="24"/>
+          <w:szCs w:val="24"/>
+          <w:shd w:val="clear" w:color="auto" w:fill="F0F0F0"/>
+        </w:rPr>
+        <w:t>vi de mandat</w:t>
+      </w:r>
+      <w:r>
+        <w:rPr>
+          <w:color w:val="333333"/>
+        </w:rPr>
+        <w:t> suivi d'une animation :</w:t>
+      </w:r>
+      <w:r>
+        <w:rPr>
+          <w:color w:val="333333"/>
+        </w:rPr>
+        <w:br/>
+        <w:t>• En cours</w:t>
+      </w:r>
+      <w:r>
+        <w:rPr>
+          <w:color w:val="333333"/>
+        </w:rPr>
+        <w:br/>
+        <w:t>• Résilier (si la vente n'a pas pu aboutir) ou Virement reçu</w:t>
+      </w:r>
+      <w:r>
+        <w:rPr>
+          <w:color w:val="333333"/>
+        </w:rPr>
+        <w:br/>
+        <w:t>• Vendu</w:t>
+      </w:r>
+    </w:p>
+    <w:p>
+      <w:pPr>
+        <w:pStyle w:val="NormalWeb"/>
+        <w:shd w:val="clear" w:color="auto" w:fill="FFFFFF"/>
+        <w:spacing w:before="0" w:beforeAutospacing="0" w:after="240" w:afterAutospacing="0"/>
+        <w:rPr>
+          <w:color w:val="333333"/>
+          <w:sz w:val="48"/>
+          <w:szCs w:val="48"/>
+          <w:u w:val="single"/>
+        </w:rPr>
+      </w:pPr>
+    </w:p>
+    <w:p>
+      <w:pPr>
+        <w:pStyle w:val="NormalWeb"/>
+        <w:shd w:val="clear" w:color="auto" w:fill="FFFFFF"/>
+        <w:spacing w:before="0" w:beforeAutospacing="0" w:after="240" w:afterAutospacing="0"/>
+        <w:rPr>
+          <w:color w:val="333333"/>
+          <w:sz w:val="48"/>
+          <w:szCs w:val="48"/>
+          <w:u w:val="single"/>
+        </w:rPr>
+      </w:pPr>
+    </w:p>
+    <w:p>
+      <w:pPr>
+        <w:pStyle w:val="NormalWeb"/>
+        <w:shd w:val="clear" w:color="auto" w:fill="FFFFFF"/>
+        <w:spacing w:before="0" w:beforeAutospacing="0" w:after="240" w:afterAutospacing="0"/>
+        <w:rPr>
+          <w:color w:val="333333"/>
+          <w:sz w:val="48"/>
+          <w:szCs w:val="48"/>
+          <w:u w:val="single"/>
+        </w:rPr>
+      </w:pPr>
+    </w:p>
+    <w:p>
+      <w:pPr>
+        <w:pStyle w:val="NormalWeb"/>
+        <w:shd w:val="clear" w:color="auto" w:fill="FFFFFF"/>
+        <w:spacing w:before="0" w:beforeAutospacing="0" w:after="240" w:afterAutospacing="0"/>
+        <w:rPr>
+          <w:color w:val="333333"/>
+          <w:sz w:val="48"/>
+          <w:szCs w:val="48"/>
+          <w:u w:val="single"/>
+        </w:rPr>
+      </w:pPr>
+    </w:p>
+    <w:p>
+      <w:pPr>
+        <w:pStyle w:val="NormalWeb"/>
+        <w:shd w:val="clear" w:color="auto" w:fill="FFFFFF"/>
+        <w:spacing w:before="0" w:beforeAutospacing="0" w:after="240" w:afterAutospacing="0"/>
+        <w:rPr>
+          <w:color w:val="333333"/>
+          <w:u w:val="single"/>
+        </w:rPr>
+      </w:pPr>
+    </w:p>
+    <w:p>
+      <w:pPr>
+        <w:pStyle w:val="NormalWeb"/>
+        <w:shd w:val="clear" w:color="auto" w:fill="FFFFFF"/>
+        <w:spacing w:before="0" w:beforeAutospacing="0" w:after="240" w:afterAutospacing="0"/>
+        <w:rPr>
+          <w:color w:val="333333"/>
+        </w:rPr>
+      </w:pPr>
+    </w:p>
+    <w:p>
+      <w:pPr>
+        <w:pStyle w:val="NormalWeb"/>
+        <w:shd w:val="clear" w:color="auto" w:fill="FFFFFF"/>
+        <w:spacing w:before="0" w:beforeAutospacing="0" w:after="240" w:afterAutospacing="0"/>
+        <w:rPr>
+          <w:color w:val="333333"/>
+        </w:rPr>
+      </w:pPr>
+    </w:p>
+    <w:p>
+      <w:pPr>
+        <w:pStyle w:val="Sansinterligne"/>
+        <w:rPr>
+          <w:rFonts w:ascii="Times New Roman" w:hAnsi="Times New Roman" w:cs="Times New Roman"/>
+          <w:sz w:val="24"/>
+          <w:szCs w:val="24"/>
+        </w:rPr>
+      </w:pPr>
     </w:p>
     <w:sectPr>
-      <w:footerReference w:type="default" r:id="rId11"/>
+      <w:footerReference w:type="default" r:id="rId12"/>
       <w:pgSz w:w="11906" w:h="16838"/>
       <w:pgMar w:top="1417" w:right="1417" w:bottom="1417" w:left="1417" w:header="708" w:footer="708" w:gutter="0"/>
       <w:cols w:space="708"/>
@@ -1721,7 +3463,7 @@
             <w:rPr>
               <w:noProof/>
             </w:rPr>
-            <w:t>4</w:t>
+            <w:t>2</w:t>
           </w:r>
         </w:fldSimple>
       </w:p>
@@ -2532,6 +4274,35 @@
     <w:link w:val="Pieddepage"/>
     <w:uiPriority w:val="99"/>
     <w:rsid w:val="00E4328F"/>
+  </w:style>
+  <w:style w:type="paragraph" w:styleId="NormalWeb">
+    <w:name w:val="Normal (Web)"/>
+    <w:basedOn w:val="Normal"/>
+    <w:uiPriority w:val="99"/>
+    <w:unhideWhenUsed/>
+    <w:rsid w:val="00EE1821"/>
+    <w:pPr>
+      <w:spacing w:before="100" w:beforeAutospacing="1" w:after="100" w:afterAutospacing="1" w:line="240" w:lineRule="auto"/>
+    </w:pPr>
+    <w:rPr>
+      <w:rFonts w:ascii="Times New Roman" w:eastAsia="Times New Roman" w:hAnsi="Times New Roman" w:cs="Times New Roman"/>
+      <w:sz w:val="24"/>
+      <w:szCs w:val="24"/>
+      <w:lang w:eastAsia="fr-FR"/>
+    </w:rPr>
+  </w:style>
+  <w:style w:type="character" w:styleId="CodeHTML">
+    <w:name w:val="HTML Code"/>
+    <w:basedOn w:val="Policepardfaut"/>
+    <w:uiPriority w:val="99"/>
+    <w:semiHidden/>
+    <w:unhideWhenUsed/>
+    <w:rsid w:val="00EE1821"/>
+    <w:rPr>
+      <w:rFonts w:ascii="Courier New" w:eastAsia="Times New Roman" w:hAnsi="Courier New" w:cs="Courier New"/>
+      <w:sz w:val="20"/>
+      <w:szCs w:val="20"/>
+    </w:rPr>
   </w:style>
 </w:styles>
 </file>

</xml_diff>